<commit_message>
add empty so far section on the particle ID
</commit_message>
<xml_diff>
--- a/Simulation.docx
+++ b/Simulation.docx
@@ -29,15 +29,7 @@
     <w:p/>
     <w:p>
       <w:r>
-        <w:t xml:space="preserve">The baseline calorimeter geometry design (henceforth disk geometry) for Mu2e consists of two annular disks separated by approximately half a wavelength. This configuration presents minimal area for the interception of backgrounds to particles entering the Detector Solenoid and originating in the </w:t>
-      </w:r>
-      <w:proofErr w:type="spellStart"/>
-      <w:r>
-        <w:t>muon</w:t>
-      </w:r>
-      <w:proofErr w:type="spellEnd"/>
-      <w:r>
-        <w:t xml:space="preserve">-stopping target or the beam dump while keeping excellent signal efficiency. We selected hexagonal faced crystals to tessellate the annular disk, as they provide a more natural tiling and offer a better coverage than square crystals. Hexagonal crystals also offer superior light collection efficiency and better approximate the shape of electromagnetic showers. In optimizing the disk design, we considered the inner and outer radii of the disks, their placement and relative separation, and the dimensions of the crystals. </w:t>
+        <w:t xml:space="preserve">The baseline calorimeter geometry design (henceforth disk geometry) for Mu2e consists of two annular disks separated by approximately half a wavelength. This configuration presents minimal area for the interception of backgrounds to particles entering the Detector Solenoid and originating in the muon-stopping target or the beam dump while keeping excellent signal efficiency. We selected hexagonal faced crystals to tessellate the annular disk, as they provide a more natural tiling and offer a better coverage than square crystals. Hexagonal crystals also offer superior light collection efficiency and better approximate the shape of electromagnetic showers. In optimizing the disk design, we considered the inner and outer radii of the disks, their placement and relative separation, and the dimensions of the crystals. </w:t>
       </w:r>
     </w:p>
     <w:p/>
@@ -1675,15 +1667,7 @@
     <w:p/>
     <w:p>
       <w:r>
-        <w:t xml:space="preserve">Table </w:t>
-      </w:r>
-      <w:proofErr w:type="spellStart"/>
-      <w:r>
-        <w:t>xx.xx</w:t>
-      </w:r>
-      <w:proofErr w:type="spellEnd"/>
-      <w:r>
-        <w:t xml:space="preserve">: Characteristics of </w:t>
+        <w:t xml:space="preserve">Table xx.xx: Characteristics of </w:t>
       </w:r>
       <w:r>
         <w:t xml:space="preserve">the </w:t>
@@ -1770,15 +1754,8 @@
                               <w:t xml:space="preserve"> </w:t>
                             </w:r>
                             <w:r>
-                              <w:t xml:space="preserve">Left: The cumulative efficiency for detection in the calorimeter of good signal tracks first found in the tracker, as a function of the disk outer radius for different values of inner radius. Right: Empty space between the crystals and the disk inner </w:t>
+                              <w:t>Left: The cumulative efficiency for detection in the calorimeter of good signal tracks first found in the tracker, as a function of the disk outer radius for different values of inner radius. Right: Empty space between the crystals and the disk inner bo</w:t>
                             </w:r>
-                            <w:proofErr w:type="spellStart"/>
-                            <w:proofErr w:type="gramStart"/>
-                            <w:r>
-                              <w:t>bo</w:t>
-                            </w:r>
-                            <w:proofErr w:type="spellEnd"/>
-                            <w:proofErr w:type="gramEnd"/>
                           </w:p>
                         </w:txbxContent>
                       </wps:txbx>
@@ -1827,15 +1804,8 @@
                         <w:t xml:space="preserve"> </w:t>
                       </w:r>
                       <w:r>
-                        <w:t xml:space="preserve">Left: The cumulative efficiency for detection in the calorimeter of good signal tracks first found in the tracker, as a function of the disk outer radius for different values of inner radius. Right: Empty space between the crystals and the disk inner </w:t>
+                        <w:t>Left: The cumulative efficiency for detection in the calorimeter of good signal tracks first found in the tracker, as a function of the disk outer radius for different values of inner radius. Right: Empty space between the crystals and the disk inner bo</w:t>
                       </w:r>
-                      <w:proofErr w:type="spellStart"/>
-                      <w:proofErr w:type="gramStart"/>
-                      <w:r>
-                        <w:t>bo</w:t>
-                      </w:r>
-                      <w:proofErr w:type="spellEnd"/>
-                      <w:proofErr w:type="gramEnd"/>
                     </w:p>
                   </w:txbxContent>
                 </v:textbox>
@@ -2150,13 +2120,8 @@
                             <w:r>
                               <w:t xml:space="preserve"> </w:t>
                             </w:r>
-                            <w:proofErr w:type="gramStart"/>
                             <w:r>
-                              <w:t>The</w:t>
-                            </w:r>
-                            <w:proofErr w:type="gramEnd"/>
-                            <w:r>
-                              <w:t xml:space="preserve"> cumulative efficiency for detection in the calorimeter of good signal tracks first found in the tracker, as a function of the separation between the disks, for two thresholds of the energy deposited in the calorimeter.</w:t>
+                              <w:t>The cumulative efficiency for detection in the calorimeter of good signal tracks first found in the tracker, as a function of the separation between the disks, for two thresholds of the energy deposited in the calorimeter.</w:t>
                             </w:r>
                           </w:p>
                         </w:txbxContent>
@@ -2204,13 +2169,8 @@
                       <w:r>
                         <w:t xml:space="preserve"> </w:t>
                       </w:r>
-                      <w:proofErr w:type="gramStart"/>
                       <w:r>
-                        <w:t>The</w:t>
-                      </w:r>
-                      <w:proofErr w:type="gramEnd"/>
-                      <w:r>
-                        <w:t xml:space="preserve"> cumulative efficiency for detection in the calorimeter of good signal tracks first found in the tracker, as a function of the separation between the disks, for two thresholds of the energy deposited in the calorimeter.</w:t>
+                        <w:t>The cumulative efficiency for detection in the calorimeter of good signal tracks first found in the tracker, as a function of the separation between the disks, for two thresholds of the energy deposited in the calorimeter.</w:t>
                       </w:r>
                     </w:p>
                   </w:txbxContent>
@@ -2411,7 +2371,6 @@
                                 <w:szCs w:val="24"/>
                               </w:rPr>
                             </w:pPr>
-                            <w:proofErr w:type="gramStart"/>
                             <w:r>
                               <w:t xml:space="preserve">Figure </w:t>
                             </w:r>
@@ -2442,17 +2401,8 @@
                               </w:rPr>
                               <w:t>.</w:t>
                             </w:r>
-                            <w:proofErr w:type="gramEnd"/>
                             <w:r>
-                              <w:t xml:space="preserve"> Left</w:t>
-                            </w:r>
-                            <w:proofErr w:type="gramStart"/>
-                            <w:r>
-                              <w:t>::</w:t>
-                            </w:r>
-                            <w:proofErr w:type="gramEnd"/>
-                            <w:r>
-                              <w:t xml:space="preserve"> </w:t>
+                              <w:t xml:space="preserve"> Left:: </w:t>
                             </w:r>
                             <w:r>
                               <w:t xml:space="preserve">Crystal layout for a crystal size of 33 mm across flats with disk radii of 351 mm and 660 mm. The crystals </w:t>
@@ -2476,15 +2426,7 @@
                               <w:t xml:space="preserve"> </w:t>
                             </w:r>
                             <w:r>
-                              <w:t>in green (blue) if their center lie inside (</w:t>
-                            </w:r>
-                            <w:proofErr w:type="gramStart"/>
-                            <w:r>
-                              <w:t>outside )</w:t>
-                            </w:r>
-                            <w:proofErr w:type="gramEnd"/>
-                            <w:r>
-                              <w:t xml:space="preserve"> the disk boundaries.</w:t>
+                              <w:t>in green (blue) if their center lie inside (outside ) the disk boundaries.</w:t>
                             </w:r>
                           </w:p>
                         </w:txbxContent>
@@ -2515,7 +2457,6 @@
                           <w:szCs w:val="24"/>
                         </w:rPr>
                       </w:pPr>
-                      <w:proofErr w:type="gramStart"/>
                       <w:r>
                         <w:t xml:space="preserve">Figure </w:t>
                       </w:r>
@@ -2546,17 +2487,8 @@
                         </w:rPr>
                         <w:t>.</w:t>
                       </w:r>
-                      <w:proofErr w:type="gramEnd"/>
                       <w:r>
-                        <w:t xml:space="preserve"> Left</w:t>
-                      </w:r>
-                      <w:proofErr w:type="gramStart"/>
-                      <w:r>
-                        <w:t>::</w:t>
-                      </w:r>
-                      <w:proofErr w:type="gramEnd"/>
-                      <w:r>
-                        <w:t xml:space="preserve"> </w:t>
+                        <w:t xml:space="preserve"> Left:: </w:t>
                       </w:r>
                       <w:r>
                         <w:t xml:space="preserve">Crystal layout for a crystal size of 33 mm across flats with disk radii of 351 mm and 660 mm. The crystals </w:t>
@@ -2580,15 +2512,7 @@
                         <w:t xml:space="preserve"> </w:t>
                       </w:r>
                       <w:r>
-                        <w:t>in green (blue) if their center lie inside (</w:t>
-                      </w:r>
-                      <w:proofErr w:type="gramStart"/>
-                      <w:r>
-                        <w:t>outside )</w:t>
-                      </w:r>
-                      <w:proofErr w:type="gramEnd"/>
-                      <w:r>
-                        <w:t xml:space="preserve"> the disk boundaries.</w:t>
+                        <w:t>in green (blue) if their center lie inside (outside ) the disk boundaries.</w:t>
                       </w:r>
                     </w:p>
                   </w:txbxContent>
@@ -2610,12 +2534,7 @@
       </w:r>
       <w:r>
         <w:lastRenderedPageBreak/>
-        <w:t xml:space="preserve">Calorimeter </w:t>
-      </w:r>
-      <w:bookmarkStart w:id="0" w:name="_GoBack"/>
-      <w:bookmarkEnd w:id="0"/>
-      <w:r>
-        <w:t>Resolution</w:t>
+        <w:t>Calorimeter Resolution</w:t>
       </w:r>
     </w:p>
     <w:p/>
@@ -2633,11 +2552,7 @@
         <w:t>Y</w:t>
       </w:r>
       <w:r>
-        <w:t xml:space="preserve"> = </w:t>
-      </w:r>
-      <w:proofErr w:type="spellStart"/>
-      <w:r>
-        <w:t>Y</w:t>
+        <w:t xml:space="preserve"> = Y</w:t>
       </w:r>
       <w:r>
         <w:rPr>
@@ -2654,7 +2569,6 @@
         </w:rPr>
         <w:t>cluster</w:t>
       </w:r>
-      <w:proofErr w:type="spellEnd"/>
       <w:r>
         <w:t xml:space="preserve"> depends on t</w:t>
       </w:r>
@@ -2858,7 +2772,7 @@
         </w:rPr>
         <w:t xml:space="preserve">: Distribution in the residuals between the reconstructed track and the calorimeter cluster. Residuals are calculated in the direction orthogonal to the track. </w:t>
       </w:r>
-      <w:commentRangeStart w:id="1"/>
+      <w:commentRangeStart w:id="0"/>
       <w:r>
         <w:rPr>
           <w:b/>
@@ -2866,14 +2780,14 @@
         </w:rPr>
         <w:t>Label the axes</w:t>
       </w:r>
-      <w:commentRangeEnd w:id="1"/>
+      <w:commentRangeEnd w:id="0"/>
       <w:r>
         <w:rPr>
           <w:rStyle w:val="CommentReference"/>
           <w:bCs w:val="0"/>
           <w:color w:val="auto"/>
         </w:rPr>
-        <w:commentReference w:id="1"/>
+        <w:commentReference w:id="0"/>
       </w:r>
       <w:r>
         <w:rPr>
@@ -2997,137 +2911,35 @@
         <w:t xml:space="preserve"> instead</w:t>
       </w:r>
       <w:r>
-        <w:t xml:space="preserve">. </w:t>
-      </w:r>
-      <w:r>
-        <w:t>As t</w:t>
-      </w:r>
-      <w:r>
-        <w:t xml:space="preserve">he maximal drift time is about 50ns, a </w:t>
-      </w:r>
-      <w:r>
-        <w:t xml:space="preserve">calorimeter </w:t>
-      </w:r>
-      <w:r>
-        <w:t xml:space="preserve">cluster </w:t>
-      </w:r>
-      <w:r>
-        <w:t xml:space="preserve">produced by the track </w:t>
-      </w:r>
-      <w:r>
-        <w:t>define</w:t>
+        <w:t>.</w:t>
+      </w:r>
+      <w:r>
+        <w:t xml:space="preserve">. Figure XX shows the momentum distributions for tracks found by the standalone track finding algorithm and for tracks, missed by the standalone algorithm, but reconstructed </w:t>
+      </w:r>
+      <w:r>
+        <w:t xml:space="preserve">starting from the </w:t>
+      </w:r>
+      <w:r>
+        <w:t>calorimeter cluster</w:t>
       </w:r>
       <w:r>
         <w:t>s</w:t>
       </w:r>
       <w:r>
-        <w:t xml:space="preserve"> a 100</w:t>
-      </w:r>
-      <w:r>
-        <w:t xml:space="preserve"> </w:t>
-      </w:r>
-      <w:r>
-        <w:t>ns-wide timing window: [</w:t>
-      </w:r>
-      <w:r>
-        <w:t>T</w:t>
-      </w:r>
-      <w:r>
-        <w:rPr>
-          <w:vertAlign w:val="subscript"/>
-        </w:rPr>
-        <w:t>cl</w:t>
-      </w:r>
-      <w:r>
-        <w:t>-50</w:t>
-      </w:r>
-      <w:r>
-        <w:t xml:space="preserve"> ns</w:t>
-      </w:r>
-      <w:r>
-        <w:t>,</w:t>
-      </w:r>
-      <w:r>
-        <w:t xml:space="preserve"> </w:t>
-      </w:r>
-      <w:proofErr w:type="spellStart"/>
-      <w:r>
-        <w:t>T</w:t>
-      </w:r>
-      <w:r>
-        <w:rPr>
-          <w:vertAlign w:val="subscript"/>
-        </w:rPr>
-        <w:t>cl</w:t>
-      </w:r>
-      <w:proofErr w:type="spellEnd"/>
-      <w:r>
-        <w:t xml:space="preserve"> </w:t>
-      </w:r>
-      <w:r>
-        <w:t>+50</w:t>
-      </w:r>
-      <w:r>
-        <w:t>ns</w:t>
-      </w:r>
-      <w:r>
-        <w:t xml:space="preserve">], </w:t>
-      </w:r>
-      <w:r>
-        <w:t xml:space="preserve">straw </w:t>
-      </w:r>
-      <w:r>
-        <w:t xml:space="preserve">hits </w:t>
-      </w:r>
-      <w:r>
-        <w:t>produced by the track have to have time within that window</w:t>
-      </w:r>
-      <w:r>
-        <w:t xml:space="preserve">. A cluster, one of the straw hits and a </w:t>
-      </w:r>
-      <w:r>
-        <w:t>point (0</w:t>
-      </w:r>
-      <w:proofErr w:type="gramStart"/>
-      <w:r>
-        <w:t>,0</w:t>
-      </w:r>
-      <w:proofErr w:type="gramEnd"/>
-      <w:r>
-        <w:t xml:space="preserve">) define a seed helix for the </w:t>
-      </w:r>
-      <w:r>
-        <w:t>track finding. The seed helix is used to find hits in the straw tracker stations</w:t>
-      </w:r>
-      <w:r>
-        <w:t xml:space="preserve"> next to the first hit</w:t>
-      </w:r>
-      <w:r>
-        <w:t>. As soon as an additional hit in the neighboring station is found, the seed he</w:t>
-      </w:r>
-      <w:r>
-        <w:t>lix parameters are re-evaluated</w:t>
-      </w:r>
-      <w:r>
-        <w:t xml:space="preserve"> with</w:t>
-      </w:r>
-      <w:r>
-        <w:t>out the (0</w:t>
-      </w:r>
-      <w:proofErr w:type="gramStart"/>
-      <w:r>
-        <w:t>,0</w:t>
-      </w:r>
-      <w:proofErr w:type="gramEnd"/>
-      <w:r>
-        <w:t>) point and the s</w:t>
-      </w:r>
-      <w:r>
-        <w:t>earch for a</w:t>
-      </w:r>
-      <w:r>
-        <w:t>dditional hits continues. A found track candidate is required to have more than 10 hits, if several track candidates are found, the one with the largest number of hits is used. Figure XX shows the momentum distributions for tracks found by the standalone track finding algorithm and for tracks, missed by the standalone algorithm, but reconstructed in the calorimeter cluster-driven prediction mode.  Calorimeter driven track finding improves the overall track finding efficiency by 15%.</w:t>
-      </w:r>
+        <w:t xml:space="preserve">.  </w:t>
+      </w:r>
+      <w:r>
+        <w:t>One finds, that the calorimeter-</w:t>
+      </w:r>
+      <w:r>
+        <w:t>driven track finding improves the overall track finding efficiency by 15%.</w:t>
+      </w:r>
+    </w:p>
+    <w:p>
+      <w:pPr>
+        <w:spacing w:line="240" w:lineRule="auto"/>
+        <w:jc w:val="left"/>
+      </w:pPr>
     </w:p>
     <w:p>
       <w:pPr>
@@ -3146,10 +2958,10 @@
           <w:lang w:eastAsia="en-US"/>
         </w:rPr>
         <w:drawing>
-          <wp:inline distT="0" distB="0" distL="0" distR="0" wp14:anchorId="782DD843" wp14:editId="3C906DF7">
+          <wp:inline distT="0" distB="0" distL="0" distR="0" wp14:anchorId="465D6556" wp14:editId="08057FB1">
             <wp:extent cx="4442346" cy="3044344"/>
             <wp:effectExtent l="0" t="0" r="0" b="3810"/>
-            <wp:docPr id="12" name="Picture 12"/>
+            <wp:docPr id="13" name="Picture 13"/>
             <wp:cNvGraphicFramePr>
               <a:graphicFrameLocks xmlns:a="http://schemas.openxmlformats.org/drawingml/2006/main" noChangeAspect="1"/>
             </wp:cNvGraphicFramePr>
@@ -3187,6 +2999,28 @@
           </wp:inline>
         </w:drawing>
       </w:r>
+      <w:r>
+        <w:br w:type="page"/>
+      </w:r>
+    </w:p>
+    <w:p>
+      <w:pPr>
+        <w:pStyle w:val="Heading3"/>
+      </w:pPr>
+      <w:r>
+        <w:lastRenderedPageBreak/>
+        <w:t>Particle Identification and Muon Rejection</w:t>
+      </w:r>
+    </w:p>
+    <w:p/>
+    <w:p>
+      <w:r>
+        <w:t>work in progress</w:t>
+      </w:r>
+    </w:p>
+    <w:p>
+      <w:bookmarkStart w:id="1" w:name="_GoBack"/>
+      <w:bookmarkEnd w:id="1"/>
     </w:p>
     <w:sectPr>
       <w:headerReference w:type="even" r:id="rId18"/>
@@ -3206,7 +3040,7 @@
 
 <file path=word/comments.xml><?xml version="1.0" encoding="utf-8"?>
 <w:comments xmlns:wpc="http://schemas.microsoft.com/office/word/2010/wordprocessingCanvas" xmlns:mc="http://schemas.openxmlformats.org/markup-compatibility/2006" xmlns:o="urn:schemas-microsoft-com:office:office" xmlns:r="http://schemas.openxmlformats.org/officeDocument/2006/relationships" xmlns:m="http://schemas.openxmlformats.org/officeDocument/2006/math" xmlns:v="urn:schemas-microsoft-com:vml" xmlns:wp14="http://schemas.microsoft.com/office/word/2010/wordprocessingDrawing" xmlns:wp="http://schemas.openxmlformats.org/drawingml/2006/wordprocessingDrawing" xmlns:w10="urn:schemas-microsoft-com:office:word" xmlns:w="http://schemas.openxmlformats.org/wordprocessingml/2006/main" xmlns:w14="http://schemas.microsoft.com/office/word/2010/wordml" xmlns:wpg="http://schemas.microsoft.com/office/word/2010/wordprocessingGroup" xmlns:wpi="http://schemas.microsoft.com/office/word/2010/wordprocessingInk" xmlns:wne="http://schemas.microsoft.com/office/word/2006/wordml" xmlns:wps="http://schemas.microsoft.com/office/word/2010/wordprocessingShape" mc:Ignorable="w14 wp14">
-  <w:comment w:id="1" w:author="pm" w:date="2014-03-05T10:03:00Z" w:initials="pm">
+  <w:comment w:id="0" w:author="pm" w:date="2014-03-05T10:03:00Z" w:initials="pm">
     <w:p>
       <w:pPr>
         <w:pStyle w:val="CommentText"/>
@@ -3345,7 +3179,7 @@
         <w:rStyle w:val="PageNumber"/>
         <w:noProof/>
       </w:rPr>
-      <w:t>4</w:t>
+      <w:t>6</w:t>
     </w:r>
     <w:r>
       <w:rPr>
@@ -3406,7 +3240,7 @@
         <w:rStyle w:val="PageNumber"/>
         <w:noProof/>
       </w:rPr>
-      <w:t>3</w:t>
+      <w:t>5</w:t>
     </w:r>
     <w:r>
       <w:rPr>

</xml_diff>

<commit_message>
Added section on energy resolution
</commit_message>
<xml_diff>
--- a/Simulation.docx
+++ b/Simulation.docx
@@ -1667,7 +1667,15 @@
     <w:p/>
     <w:p>
       <w:r>
-        <w:t xml:space="preserve">Table xx.xx: Characteristics of </w:t>
+        <w:t xml:space="preserve">Table </w:t>
+      </w:r>
+      <w:proofErr w:type="spellStart"/>
+      <w:r>
+        <w:t>xx.xx</w:t>
+      </w:r>
+      <w:proofErr w:type="spellEnd"/>
+      <w:r>
+        <w:t xml:space="preserve">: Characteristics of </w:t>
       </w:r>
       <w:r>
         <w:t xml:space="preserve">the </w:t>
@@ -1742,20 +1750,40 @@
                             <w:r>
                               <w:t xml:space="preserve">Figure </w:t>
                             </w:r>
-                            <w:fldSimple w:instr=" SEQ Figure \* ARABIC ">
-                              <w:r>
-                                <w:rPr>
-                                  <w:noProof/>
-                                </w:rPr>
-                                <w:t>1</w:t>
-                              </w:r>
-                            </w:fldSimple>
+                            <w:r>
+                              <w:fldChar w:fldCharType="begin"/>
+                            </w:r>
+                            <w:r>
+                              <w:instrText xml:space="preserve"> SEQ Figure \* ARABIC </w:instrText>
+                            </w:r>
+                            <w:r>
+                              <w:fldChar w:fldCharType="separate"/>
+                            </w:r>
+                            <w:r>
+                              <w:rPr>
+                                <w:noProof/>
+                              </w:rPr>
+                              <w:t>1</w:t>
+                            </w:r>
+                            <w:r>
+                              <w:rPr>
+                                <w:noProof/>
+                              </w:rPr>
+                              <w:fldChar w:fldCharType="end"/>
+                            </w:r>
                             <w:r>
                               <w:t xml:space="preserve"> </w:t>
                             </w:r>
                             <w:r>
-                              <w:t>Left: The cumulative efficiency for detection in the calorimeter of good signal tracks first found in the tracker, as a function of the disk outer radius for different values of inner radius. Right: Empty space between the crystals and the disk inner bo</w:t>
+                              <w:t xml:space="preserve">Left: The cumulative efficiency for detection in the calorimeter of good signal tracks first found in the tracker, as a function of the disk outer radius for different values of inner radius. Right: Empty space between the crystals and the disk inner </w:t>
                             </w:r>
+                            <w:proofErr w:type="spellStart"/>
+                            <w:proofErr w:type="gramStart"/>
+                            <w:r>
+                              <w:t>bo</w:t>
+                            </w:r>
+                            <w:proofErr w:type="spellEnd"/>
+                            <w:proofErr w:type="gramEnd"/>
                           </w:p>
                         </w:txbxContent>
                       </wps:txbx>
@@ -2109,19 +2137,37 @@
                             <w:r>
                               <w:t xml:space="preserve">Figure </w:t>
                             </w:r>
-                            <w:fldSimple w:instr=" SEQ Figure \* ARABIC ">
-                              <w:r>
-                                <w:rPr>
-                                  <w:noProof/>
-                                </w:rPr>
-                                <w:t>2</w:t>
-                              </w:r>
-                            </w:fldSimple>
+                            <w:r>
+                              <w:fldChar w:fldCharType="begin"/>
+                            </w:r>
+                            <w:r>
+                              <w:instrText xml:space="preserve"> SEQ Figure \* ARABIC </w:instrText>
+                            </w:r>
+                            <w:r>
+                              <w:fldChar w:fldCharType="separate"/>
+                            </w:r>
+                            <w:r>
+                              <w:rPr>
+                                <w:noProof/>
+                              </w:rPr>
+                              <w:t>2</w:t>
+                            </w:r>
+                            <w:r>
+                              <w:rPr>
+                                <w:noProof/>
+                              </w:rPr>
+                              <w:fldChar w:fldCharType="end"/>
+                            </w:r>
                             <w:r>
                               <w:t xml:space="preserve"> </w:t>
                             </w:r>
+                            <w:proofErr w:type="gramStart"/>
                             <w:r>
-                              <w:t>The cumulative efficiency for detection in the calorimeter of good signal tracks first found in the tracker, as a function of the separation between the disks, for two thresholds of the energy deposited in the calorimeter.</w:t>
+                              <w:t>The</w:t>
+                            </w:r>
+                            <w:proofErr w:type="gramEnd"/>
+                            <w:r>
+                              <w:t xml:space="preserve"> cumulative efficiency for detection in the calorimeter of good signal tracks first found in the tracker, as a function of the separation between the disks, for two thresholds of the energy deposited in the calorimeter.</w:t>
                             </w:r>
                           </w:p>
                         </w:txbxContent>
@@ -2371,38 +2417,35 @@
                                 <w:szCs w:val="24"/>
                               </w:rPr>
                             </w:pPr>
+                            <w:proofErr w:type="gramStart"/>
                             <w:r>
                               <w:t xml:space="preserve">Figure </w:t>
                             </w:r>
-                            <w:r>
-                              <w:fldChar w:fldCharType="begin"/>
-                            </w:r>
-                            <w:r>
-                              <w:instrText xml:space="preserve"> SEQ Figure \* ARABIC </w:instrText>
-                            </w:r>
-                            <w:r>
-                              <w:fldChar w:fldCharType="separate"/>
-                            </w:r>
-                            <w:r>
-                              <w:rPr>
-                                <w:noProof/>
-                              </w:rPr>
-                              <w:t>3</w:t>
-                            </w:r>
-                            <w:r>
-                              <w:rPr>
-                                <w:noProof/>
-                              </w:rPr>
-                              <w:fldChar w:fldCharType="end"/>
-                            </w:r>
+                            <w:fldSimple w:instr=" SEQ Figure \* ARABIC ">
+                              <w:r>
+                                <w:rPr>
+                                  <w:noProof/>
+                                </w:rPr>
+                                <w:t>3</w:t>
+                              </w:r>
+                            </w:fldSimple>
                             <w:r>
                               <w:rPr>
                                 <w:noProof/>
                               </w:rPr>
                               <w:t>.</w:t>
                             </w:r>
+                            <w:proofErr w:type="gramEnd"/>
                             <w:r>
-                              <w:t xml:space="preserve"> Left:: </w:t>
+                              <w:t xml:space="preserve"> Left</w:t>
+                            </w:r>
+                            <w:proofErr w:type="gramStart"/>
+                            <w:r>
+                              <w:t>::</w:t>
+                            </w:r>
+                            <w:proofErr w:type="gramEnd"/>
+                            <w:r>
+                              <w:t xml:space="preserve"> </w:t>
                             </w:r>
                             <w:r>
                               <w:t xml:space="preserve">Crystal layout for a crystal size of 33 mm across flats with disk radii of 351 mm and 660 mm. The crystals </w:t>
@@ -2426,7 +2469,15 @@
                               <w:t xml:space="preserve"> </w:t>
                             </w:r>
                             <w:r>
-                              <w:t>in green (blue) if their center lie inside (outside ) the disk boundaries.</w:t>
+                              <w:t>in green (blue) if their center lie inside (</w:t>
+                            </w:r>
+                            <w:proofErr w:type="gramStart"/>
+                            <w:r>
+                              <w:t>outside )</w:t>
+                            </w:r>
+                            <w:proofErr w:type="gramEnd"/>
+                            <w:r>
+                              <w:t xml:space="preserve"> the disk boundaries.</w:t>
                             </w:r>
                           </w:p>
                         </w:txbxContent>
@@ -2549,10 +2600,11 @@
         <w:t></w:t>
       </w:r>
       <w:r>
+        <w:t xml:space="preserve">Y = </w:t>
+      </w:r>
+      <w:proofErr w:type="spellStart"/>
+      <w:r>
         <w:t>Y</w:t>
-      </w:r>
-      <w:r>
-        <w:t xml:space="preserve"> = Y</w:t>
       </w:r>
       <w:r>
         <w:rPr>
@@ -2569,17 +2621,9 @@
         </w:rPr>
         <w:t>cluster</w:t>
       </w:r>
-      <w:r>
-        <w:t xml:space="preserve"> depends on t</w:t>
-      </w:r>
-      <w:r>
-        <w:t>h</w:t>
-      </w:r>
-      <w:r>
-        <w:t>e</w:t>
-      </w:r>
-      <w:r>
-        <w:t xml:space="preserve"> track direction</w:t>
+      <w:proofErr w:type="spellEnd"/>
+      <w:r>
+        <w:t xml:space="preserve"> depends on the track direction</w:t>
       </w:r>
       <w:r>
         <w:t xml:space="preserve"> as well as on the interaction depth. To get rid of this dependence, we calculate track to cluster residuals in the direction orthogonal to the track, the corresponding distribution is shown in Figure 4. The coordinate resolution of about 1cm can be achieved,</w:t>
@@ -2761,10 +2805,7 @@
         </w:rPr>
       </w:pPr>
       <w:r>
-        <w:t xml:space="preserve">Figure </w:t>
-      </w:r>
-      <w:r>
-        <w:t>4</w:t>
+        <w:t>Figure 4</w:t>
       </w:r>
       <w:r>
         <w:rPr>
@@ -2821,49 +2862,7 @@
         <w:jc w:val="left"/>
       </w:pPr>
       <w:r>
-        <w:t>In addition to improved background rejection, the calorimeter</w:t>
-      </w:r>
-      <w:r>
-        <w:t xml:space="preserve"> provides a robust </w:t>
-      </w:r>
-      <w:r>
-        <w:t>approach to track reconstruction. Mu2e doesn’t have an “event time</w:t>
-      </w:r>
-      <w:r>
-        <w:t xml:space="preserve">”, therefore </w:t>
-      </w:r>
-      <w:r>
-        <w:t xml:space="preserve">all straw hits reconstructed within a micro-bunch have to be considered </w:t>
-      </w:r>
-      <w:r>
-        <w:t xml:space="preserve">by the track finding algorithm </w:t>
-      </w:r>
-      <w:r>
-        <w:t xml:space="preserve">and the track time is a reconstructed </w:t>
-      </w:r>
-      <w:r>
-        <w:t xml:space="preserve">as a track fit </w:t>
-      </w:r>
-      <w:r>
-        <w:t xml:space="preserve">parameter. The </w:t>
-      </w:r>
-      <w:r>
-        <w:t xml:space="preserve">standalone </w:t>
-      </w:r>
-      <w:r>
-        <w:t xml:space="preserve">Mu2e track reconstruction attempts to find within a micro-bunch a time slice of about 100 ns wide with maximal number of hits </w:t>
-      </w:r>
-      <w:r>
-        <w:t xml:space="preserve">in it </w:t>
-      </w:r>
-      <w:r>
-        <w:t xml:space="preserve">and use </w:t>
-      </w:r>
-      <w:r>
-        <w:t xml:space="preserve">those </w:t>
-      </w:r>
-      <w:r>
-        <w:t xml:space="preserve">hits to find a track. In presence of the correlated in time background produced by </w:t>
+        <w:t xml:space="preserve">In addition to improved background rejection, the calorimeter provides a robust approach to track reconstruction. Mu2e doesn’t have an “event time”, therefore all straw hits reconstructed within a micro-bunch have to be considered by the track finding algorithm and the track time is a reconstructed as a track fit parameter. The standalone Mu2e track reconstruction attempts to find within a micro-bunch a time slice of about 100 ns wide with maximal number of hits in it and use those hits to find a track. In presence of the correlated in time background produced by </w:t>
       </w:r>
       <w:r>
         <w:rPr>
@@ -2881,13 +2880,7 @@
         <w:t></w:t>
       </w:r>
       <w:r>
-        <w:t xml:space="preserve">-electron hits </w:t>
-      </w:r>
-      <w:r>
-        <w:t xml:space="preserve">being </w:t>
-      </w:r>
-      <w:r>
-        <w:t>identified and excluded before the track re</w:t>
+        <w:t>-electron hits being identified and excluded before the track re</w:t>
       </w:r>
       <w:r>
         <w:t xml:space="preserve">construction begins. Currently, a </w:t>
@@ -2910,11 +2903,16 @@
       <w:r>
         <w:t xml:space="preserve"> instead</w:t>
       </w:r>
+      <w:proofErr w:type="gramStart"/>
       <w:r>
         <w:t>.</w:t>
       </w:r>
       <w:r>
-        <w:t xml:space="preserve">. Figure XX shows the momentum distributions for tracks found by the standalone track finding algorithm and for tracks, missed by the standalone algorithm, but reconstructed </w:t>
+        <w:t>.</w:t>
+      </w:r>
+      <w:proofErr w:type="gramEnd"/>
+      <w:r>
+        <w:t xml:space="preserve"> Figure XX shows the momentum distributions for tracks found by the standalone track finding algorithm and for tracks, missed by the standalone algorithm, but reconstructed </w:t>
       </w:r>
       <w:r>
         <w:t xml:space="preserve">starting from the </w:t>
@@ -3014,13 +3012,88 @@
     </w:p>
     <w:p/>
     <w:p>
-      <w:r>
-        <w:t>work in progress</w:t>
+      <w:proofErr w:type="gramStart"/>
+      <w:r>
+        <w:t>work</w:t>
+      </w:r>
+      <w:proofErr w:type="gramEnd"/>
+      <w:r>
+        <w:t xml:space="preserve"> in progress</w:t>
+      </w:r>
+    </w:p>
+    <w:p/>
+    <w:p/>
+    <w:p>
+      <w:pPr>
+        <w:pStyle w:val="Heading3"/>
+      </w:pPr>
+      <w:r>
+        <w:t>Energy resolution</w:t>
       </w:r>
     </w:p>
     <w:p>
+      <w:r>
+        <w:t>The event reconstruction of the calorimeter information proceeds in several stages. The interaction of particle with the cryst</w:t>
+      </w:r>
+      <w:r>
+        <w:t>als is first simulated by Geant</w:t>
+      </w:r>
       <w:bookmarkStart w:id="1" w:name="_GoBack"/>
       <w:bookmarkEnd w:id="1"/>
+      <w:r>
+        <w:t>4, recording the energy, position and time of each step. Each energy deposit is converted into photons, taking into account corrections from non-</w:t>
+      </w:r>
+      <w:proofErr w:type="spellStart"/>
+      <w:r>
+        <w:t>linearities</w:t>
+      </w:r>
+      <w:proofErr w:type="spellEnd"/>
+      <w:r>
+        <w:t xml:space="preserve"> in the light production and non-uniformities in the longitudinal re</w:t>
+      </w:r>
+      <w:r>
+        <w:t>s</w:t>
+      </w:r>
+      <w:r>
+        <w:t xml:space="preserve">ponse. The response of each APD is then simulated, including the XXX and electronic noise. At this point, the signal digitization and pile-up identification remains to be implemented. To simulate these effects, we group together hits within a time window of xx ns are together to form crystal hits.  </w:t>
+      </w:r>
+    </w:p>
+    <w:p/>
+    <w:p>
+      <w:r>
+        <w:t xml:space="preserve">The crystal hits are finally used to form calorimeter clusters. The clustering algorithm start by taking the crystal hit with the largest energy as seed, and adds all simply connected hits within a time window of </w:t>
+      </w:r>
+      <w:r>
+        <w:rPr>
+          <w:rFonts w:cs="Times New Roman"/>
+        </w:rPr>
+        <w:t>±</w:t>
+      </w:r>
+      <w:r>
+        <w:t xml:space="preserve"> 10 ns. Hits are defined as simply connected if they can be reached through a series of adjacent hits. The procedure is repeated until all crystals hits are assigned to clusters. Additional low-energy deposits disconnected from the main cluster are recovered by dedicated algorithms. These fragments are usually produced by the shower, or low-energy photons emitted by incident particles.  As shown in </w:t>
+      </w:r>
+      <w:proofErr w:type="spellStart"/>
+      <w:r>
+        <w:t>Fig.XX</w:t>
+      </w:r>
+      <w:proofErr w:type="spellEnd"/>
+      <w:r>
+        <w:t xml:space="preserve">, recovering these split-off deposits significantly </w:t>
+      </w:r>
+      <w:proofErr w:type="gramStart"/>
+      <w:r>
+        <w:t>improve</w:t>
+      </w:r>
+      <w:proofErr w:type="gramEnd"/>
+      <w:r>
+        <w:t xml:space="preserve"> the energy resolution.  </w:t>
+      </w:r>
+    </w:p>
+    <w:p/>
+    <w:p>
+      <w:r>
+        <w:t>We estimate the energy resolution by simulating conversion electrons distributed at random in the target foils, together with the expected neutron, photon and DIO backgrounds. The distribution of the difference between the cluster energy and the signal electron energy is plotted in Figure XX, accounting for the energy lost by the electron before hitting the calorimeter. The low-side tail is due to background pile-up with the cluster. We fit the distribution with a Crystal Ball function to extract the resolution. A full width at half maximum of XXX is observed. The fraction of pile-up background for cluster energies between XX and XX MeV is found to be XX%. The contribution of pile-up is shown in Figure XX.</w:t>
+      </w:r>
     </w:p>
     <w:sectPr>
       <w:headerReference w:type="even" r:id="rId18"/>

</xml_diff>